<commit_message>
Java Basics doc modified
</commit_message>
<xml_diff>
--- a/1. Selenium - Java Basics - Starting with Java.docx
+++ b/1. Selenium - Java Basics - Starting with Java.docx
@@ -1714,6 +1714,484 @@
     <w:p>
       <w:r>
         <w:t>This will create a program template and you can add your code to it.</w:t>
+      </w:r>
+    </w:p>
+    <w:p>
+      <w:pPr>
+        <w:rPr>
+          <w:b/>
+          <w:sz w:val="28"/>
+          <w:szCs w:val="28"/>
+        </w:rPr>
+      </w:pPr>
+      <w:r>
+        <w:rPr>
+          <w:b/>
+          <w:sz w:val="28"/>
+          <w:szCs w:val="28"/>
+        </w:rPr>
+        <w:t>First Program in Java:</w:t>
+      </w:r>
+    </w:p>
+    <w:p>
+      <w:pPr>
+        <w:autoSpaceDE w:val="0"/>
+        <w:autoSpaceDN w:val="0"/>
+        <w:adjustRightInd w:val="0"/>
+        <w:spacing w:after="0" w:line="240" w:lineRule="auto"/>
+        <w:rPr>
+          <w:rFonts w:ascii="Consolas" w:hAnsi="Consolas" w:cs="Consolas"/>
+          <w:sz w:val="20"/>
+          <w:szCs w:val="20"/>
+        </w:rPr>
+      </w:pPr>
+      <w:r>
+        <w:rPr>
+          <w:rFonts w:ascii="Consolas" w:hAnsi="Consolas" w:cs="Consolas"/>
+          <w:b/>
+          <w:bCs/>
+          <w:color w:val="7F0055"/>
+          <w:sz w:val="20"/>
+          <w:szCs w:val="20"/>
+        </w:rPr>
+        <w:t>public</w:t>
+      </w:r>
+      <w:r>
+        <w:rPr>
+          <w:rFonts w:ascii="Consolas" w:hAnsi="Consolas" w:cs="Consolas"/>
+          <w:color w:val="000000"/>
+          <w:sz w:val="20"/>
+          <w:szCs w:val="20"/>
+        </w:rPr>
+        <w:t xml:space="preserve"> </w:t>
+      </w:r>
+      <w:r>
+        <w:rPr>
+          <w:rFonts w:ascii="Consolas" w:hAnsi="Consolas" w:cs="Consolas"/>
+          <w:b/>
+          <w:bCs/>
+          <w:color w:val="7F0055"/>
+          <w:sz w:val="20"/>
+          <w:szCs w:val="20"/>
+        </w:rPr>
+        <w:t>class</w:t>
+      </w:r>
+      <w:r>
+        <w:rPr>
+          <w:rFonts w:ascii="Consolas" w:hAnsi="Consolas" w:cs="Consolas"/>
+          <w:color w:val="000000"/>
+          <w:sz w:val="20"/>
+          <w:szCs w:val="20"/>
+        </w:rPr>
+        <w:t xml:space="preserve"> </w:t>
+      </w:r>
+      <w:proofErr w:type="spellStart"/>
+      <w:r>
+        <w:rPr>
+          <w:rFonts w:ascii="Consolas" w:hAnsi="Consolas" w:cs="Consolas"/>
+          <w:color w:val="000000"/>
+          <w:sz w:val="20"/>
+          <w:szCs w:val="20"/>
+        </w:rPr>
+        <w:t>FirstProgram</w:t>
+      </w:r>
+      <w:proofErr w:type="spellEnd"/>
+      <w:r>
+        <w:rPr>
+          <w:rFonts w:ascii="Consolas" w:hAnsi="Consolas" w:cs="Consolas"/>
+          <w:color w:val="000000"/>
+          <w:sz w:val="20"/>
+          <w:szCs w:val="20"/>
+        </w:rPr>
+        <w:t xml:space="preserve"> {</w:t>
+      </w:r>
+    </w:p>
+    <w:p>
+      <w:pPr>
+        <w:autoSpaceDE w:val="0"/>
+        <w:autoSpaceDN w:val="0"/>
+        <w:adjustRightInd w:val="0"/>
+        <w:spacing w:after="0" w:line="240" w:lineRule="auto"/>
+        <w:rPr>
+          <w:rFonts w:ascii="Consolas" w:hAnsi="Consolas" w:cs="Consolas"/>
+          <w:sz w:val="20"/>
+          <w:szCs w:val="20"/>
+        </w:rPr>
+      </w:pPr>
+    </w:p>
+    <w:p>
+      <w:pPr>
+        <w:autoSpaceDE w:val="0"/>
+        <w:autoSpaceDN w:val="0"/>
+        <w:adjustRightInd w:val="0"/>
+        <w:spacing w:after="0" w:line="240" w:lineRule="auto"/>
+        <w:rPr>
+          <w:rFonts w:ascii="Consolas" w:hAnsi="Consolas" w:cs="Consolas"/>
+          <w:sz w:val="20"/>
+          <w:szCs w:val="20"/>
+        </w:rPr>
+      </w:pPr>
+      <w:r>
+        <w:rPr>
+          <w:rFonts w:ascii="Consolas" w:hAnsi="Consolas" w:cs="Consolas"/>
+          <w:color w:val="000000"/>
+          <w:sz w:val="20"/>
+          <w:szCs w:val="20"/>
+        </w:rPr>
+        <w:tab/>
+      </w:r>
+      <w:r>
+        <w:rPr>
+          <w:rFonts w:ascii="Consolas" w:hAnsi="Consolas" w:cs="Consolas"/>
+          <w:b/>
+          <w:bCs/>
+          <w:color w:val="7F0055"/>
+          <w:sz w:val="20"/>
+          <w:szCs w:val="20"/>
+        </w:rPr>
+        <w:t>public</w:t>
+      </w:r>
+      <w:r>
+        <w:rPr>
+          <w:rFonts w:ascii="Consolas" w:hAnsi="Consolas" w:cs="Consolas"/>
+          <w:color w:val="000000"/>
+          <w:sz w:val="20"/>
+          <w:szCs w:val="20"/>
+        </w:rPr>
+        <w:t xml:space="preserve"> </w:t>
+      </w:r>
+      <w:r>
+        <w:rPr>
+          <w:rFonts w:ascii="Consolas" w:hAnsi="Consolas" w:cs="Consolas"/>
+          <w:b/>
+          <w:bCs/>
+          <w:color w:val="7F0055"/>
+          <w:sz w:val="20"/>
+          <w:szCs w:val="20"/>
+        </w:rPr>
+        <w:t>static</w:t>
+      </w:r>
+      <w:r>
+        <w:rPr>
+          <w:rFonts w:ascii="Consolas" w:hAnsi="Consolas" w:cs="Consolas"/>
+          <w:color w:val="000000"/>
+          <w:sz w:val="20"/>
+          <w:szCs w:val="20"/>
+        </w:rPr>
+        <w:t xml:space="preserve"> </w:t>
+      </w:r>
+      <w:r>
+        <w:rPr>
+          <w:rFonts w:ascii="Consolas" w:hAnsi="Consolas" w:cs="Consolas"/>
+          <w:b/>
+          <w:bCs/>
+          <w:color w:val="7F0055"/>
+          <w:sz w:val="20"/>
+          <w:szCs w:val="20"/>
+        </w:rPr>
+        <w:t>void</w:t>
+      </w:r>
+      <w:r>
+        <w:rPr>
+          <w:rFonts w:ascii="Consolas" w:hAnsi="Consolas" w:cs="Consolas"/>
+          <w:color w:val="000000"/>
+          <w:sz w:val="20"/>
+          <w:szCs w:val="20"/>
+        </w:rPr>
+        <w:t xml:space="preserve"> </w:t>
+      </w:r>
+      <w:proofErr w:type="gramStart"/>
+      <w:r>
+        <w:rPr>
+          <w:rFonts w:ascii="Consolas" w:hAnsi="Consolas" w:cs="Consolas"/>
+          <w:color w:val="000000"/>
+          <w:sz w:val="20"/>
+          <w:szCs w:val="20"/>
+        </w:rPr>
+        <w:t>main(</w:t>
+      </w:r>
+      <w:proofErr w:type="gramEnd"/>
+      <w:r>
+        <w:rPr>
+          <w:rFonts w:ascii="Consolas" w:hAnsi="Consolas" w:cs="Consolas"/>
+          <w:color w:val="000000"/>
+          <w:sz w:val="20"/>
+          <w:szCs w:val="20"/>
+        </w:rPr>
+        <w:t xml:space="preserve">String[] </w:t>
+      </w:r>
+      <w:proofErr w:type="spellStart"/>
+      <w:r>
+        <w:rPr>
+          <w:rFonts w:ascii="Consolas" w:hAnsi="Consolas" w:cs="Consolas"/>
+          <w:color w:val="6A3E3E"/>
+          <w:sz w:val="20"/>
+          <w:szCs w:val="20"/>
+        </w:rPr>
+        <w:t>args</w:t>
+      </w:r>
+      <w:proofErr w:type="spellEnd"/>
+      <w:r>
+        <w:rPr>
+          <w:rFonts w:ascii="Consolas" w:hAnsi="Consolas" w:cs="Consolas"/>
+          <w:color w:val="000000"/>
+          <w:sz w:val="20"/>
+          <w:szCs w:val="20"/>
+        </w:rPr>
+        <w:t>) {</w:t>
+      </w:r>
+    </w:p>
+    <w:p>
+      <w:pPr>
+        <w:autoSpaceDE w:val="0"/>
+        <w:autoSpaceDN w:val="0"/>
+        <w:adjustRightInd w:val="0"/>
+        <w:spacing w:after="0" w:line="240" w:lineRule="auto"/>
+        <w:rPr>
+          <w:rFonts w:ascii="Consolas" w:hAnsi="Consolas" w:cs="Consolas"/>
+          <w:sz w:val="20"/>
+          <w:szCs w:val="20"/>
+        </w:rPr>
+      </w:pPr>
+      <w:r>
+        <w:rPr>
+          <w:rFonts w:ascii="Consolas" w:hAnsi="Consolas" w:cs="Consolas"/>
+          <w:color w:val="000000"/>
+          <w:sz w:val="20"/>
+          <w:szCs w:val="20"/>
+        </w:rPr>
+        <w:tab/>
+      </w:r>
+      <w:r>
+        <w:rPr>
+          <w:rFonts w:ascii="Consolas" w:hAnsi="Consolas" w:cs="Consolas"/>
+          <w:color w:val="000000"/>
+          <w:sz w:val="20"/>
+          <w:szCs w:val="20"/>
+        </w:rPr>
+        <w:tab/>
+      </w:r>
+    </w:p>
+    <w:p>
+      <w:pPr>
+        <w:autoSpaceDE w:val="0"/>
+        <w:autoSpaceDN w:val="0"/>
+        <w:adjustRightInd w:val="0"/>
+        <w:spacing w:after="0" w:line="240" w:lineRule="auto"/>
+        <w:rPr>
+          <w:rFonts w:ascii="Consolas" w:hAnsi="Consolas" w:cs="Consolas"/>
+          <w:sz w:val="20"/>
+          <w:szCs w:val="20"/>
+        </w:rPr>
+      </w:pPr>
+      <w:r>
+        <w:rPr>
+          <w:rFonts w:ascii="Consolas" w:hAnsi="Consolas" w:cs="Consolas"/>
+          <w:color w:val="000000"/>
+          <w:sz w:val="20"/>
+          <w:szCs w:val="20"/>
+        </w:rPr>
+        <w:tab/>
+      </w:r>
+      <w:r>
+        <w:rPr>
+          <w:rFonts w:ascii="Consolas" w:hAnsi="Consolas" w:cs="Consolas"/>
+          <w:color w:val="000000"/>
+          <w:sz w:val="20"/>
+          <w:szCs w:val="20"/>
+        </w:rPr>
+        <w:tab/>
+      </w:r>
+      <w:proofErr w:type="spellStart"/>
+      <w:r>
+        <w:rPr>
+          <w:rFonts w:ascii="Consolas" w:hAnsi="Consolas" w:cs="Consolas"/>
+          <w:color w:val="000000"/>
+          <w:sz w:val="20"/>
+          <w:szCs w:val="20"/>
+        </w:rPr>
+        <w:t>System.</w:t>
+      </w:r>
+      <w:r>
+        <w:rPr>
+          <w:rFonts w:ascii="Consolas" w:hAnsi="Consolas" w:cs="Consolas"/>
+          <w:b/>
+          <w:bCs/>
+          <w:i/>
+          <w:iCs/>
+          <w:color w:val="0000C0"/>
+          <w:sz w:val="20"/>
+          <w:szCs w:val="20"/>
+        </w:rPr>
+        <w:t>out</w:t>
+      </w:r>
+      <w:r>
+        <w:rPr>
+          <w:rFonts w:ascii="Consolas" w:hAnsi="Consolas" w:cs="Consolas"/>
+          <w:color w:val="000000"/>
+          <w:sz w:val="20"/>
+          <w:szCs w:val="20"/>
+        </w:rPr>
+        <w:t>.println</w:t>
+      </w:r>
+      <w:proofErr w:type="spellEnd"/>
+      <w:r>
+        <w:rPr>
+          <w:rFonts w:ascii="Consolas" w:hAnsi="Consolas" w:cs="Consolas"/>
+          <w:color w:val="000000"/>
+          <w:sz w:val="20"/>
+          <w:szCs w:val="20"/>
+        </w:rPr>
+        <w:t>(</w:t>
+      </w:r>
+      <w:r>
+        <w:rPr>
+          <w:rFonts w:ascii="Consolas" w:hAnsi="Consolas" w:cs="Consolas"/>
+          <w:color w:val="2A00FF"/>
+          <w:sz w:val="20"/>
+          <w:szCs w:val="20"/>
+        </w:rPr>
+        <w:t>"Hello World!"</w:t>
+      </w:r>
+      <w:r>
+        <w:rPr>
+          <w:rFonts w:ascii="Consolas" w:hAnsi="Consolas" w:cs="Consolas"/>
+          <w:color w:val="000000"/>
+          <w:sz w:val="20"/>
+          <w:szCs w:val="20"/>
+        </w:rPr>
+        <w:t>);</w:t>
+      </w:r>
+    </w:p>
+    <w:p>
+      <w:pPr>
+        <w:autoSpaceDE w:val="0"/>
+        <w:autoSpaceDN w:val="0"/>
+        <w:adjustRightInd w:val="0"/>
+        <w:spacing w:after="0" w:line="240" w:lineRule="auto"/>
+        <w:rPr>
+          <w:rFonts w:ascii="Consolas" w:hAnsi="Consolas" w:cs="Consolas"/>
+          <w:sz w:val="20"/>
+          <w:szCs w:val="20"/>
+        </w:rPr>
+      </w:pPr>
+    </w:p>
+    <w:p>
+      <w:pPr>
+        <w:autoSpaceDE w:val="0"/>
+        <w:autoSpaceDN w:val="0"/>
+        <w:adjustRightInd w:val="0"/>
+        <w:spacing w:after="0" w:line="240" w:lineRule="auto"/>
+        <w:rPr>
+          <w:rFonts w:ascii="Consolas" w:hAnsi="Consolas" w:cs="Consolas"/>
+          <w:sz w:val="20"/>
+          <w:szCs w:val="20"/>
+        </w:rPr>
+      </w:pPr>
+      <w:r>
+        <w:rPr>
+          <w:rFonts w:ascii="Consolas" w:hAnsi="Consolas" w:cs="Consolas"/>
+          <w:color w:val="000000"/>
+          <w:sz w:val="20"/>
+          <w:szCs w:val="20"/>
+        </w:rPr>
+        <w:tab/>
+        <w:t>}</w:t>
+      </w:r>
+    </w:p>
+    <w:p>
+      <w:pPr>
+        <w:autoSpaceDE w:val="0"/>
+        <w:autoSpaceDN w:val="0"/>
+        <w:adjustRightInd w:val="0"/>
+        <w:spacing w:after="0" w:line="240" w:lineRule="auto"/>
+        <w:rPr>
+          <w:rFonts w:ascii="Consolas" w:hAnsi="Consolas" w:cs="Consolas"/>
+          <w:sz w:val="20"/>
+          <w:szCs w:val="20"/>
+        </w:rPr>
+      </w:pPr>
+    </w:p>
+    <w:p>
+      <w:pPr>
+        <w:autoSpaceDE w:val="0"/>
+        <w:autoSpaceDN w:val="0"/>
+        <w:adjustRightInd w:val="0"/>
+        <w:spacing w:after="0" w:line="240" w:lineRule="auto"/>
+        <w:rPr>
+          <w:rFonts w:ascii="Consolas" w:hAnsi="Consolas" w:cs="Consolas"/>
+          <w:sz w:val="20"/>
+          <w:szCs w:val="20"/>
+        </w:rPr>
+      </w:pPr>
+      <w:r>
+        <w:rPr>
+          <w:rFonts w:ascii="Consolas" w:hAnsi="Consolas" w:cs="Consolas"/>
+          <w:color w:val="000000"/>
+          <w:sz w:val="20"/>
+          <w:szCs w:val="20"/>
+        </w:rPr>
+        <w:t>}</w:t>
+      </w:r>
+    </w:p>
+    <w:p/>
+    <w:p>
+      <w:r>
+        <w:t>Class: A program in java is written with class declaration. This is a basic plan using which we can create objects. All the program is enclosed in a class definition.</w:t>
+      </w:r>
+    </w:p>
+    <w:p>
+      <w:r>
+        <w:t>The body of the program is contained in a main method. In java the execution starts from main method.</w:t>
+      </w:r>
+    </w:p>
+    <w:p>
+      <w:r>
+        <w:t>"System" is a class in the </w:t>
+      </w:r>
+      <w:proofErr w:type="spellStart"/>
+      <w:proofErr w:type="gramStart"/>
+      <w:r>
+        <w:t>java.lang</w:t>
+      </w:r>
+      <w:proofErr w:type="spellEnd"/>
+      <w:proofErr w:type="gramEnd"/>
+      <w:r>
+        <w:t xml:space="preserve"> package. "out" is a static member of the</w:t>
+      </w:r>
+      <w:r>
+        <w:t xml:space="preserve"> </w:t>
+      </w:r>
+      <w:r>
+        <w:t>System class, and is an instance of </w:t>
+      </w:r>
+      <w:proofErr w:type="spellStart"/>
+      <w:proofErr w:type="gramStart"/>
+      <w:r>
+        <w:t>java.io.PrintStream</w:t>
+      </w:r>
+      <w:proofErr w:type="spellEnd"/>
+      <w:proofErr w:type="gramEnd"/>
+      <w:r>
+        <w:t>. "</w:t>
+      </w:r>
+      <w:proofErr w:type="spellStart"/>
+      <w:r>
+        <w:t>println</w:t>
+      </w:r>
+      <w:proofErr w:type="spellEnd"/>
+      <w:r>
+        <w:t xml:space="preserve">" is a method </w:t>
+      </w:r>
+      <w:proofErr w:type="spellStart"/>
+      <w:proofErr w:type="gramStart"/>
+      <w:r>
+        <w:t>ofjava.io.PrintStream</w:t>
+      </w:r>
+      <w:proofErr w:type="spellEnd"/>
+      <w:proofErr w:type="gramEnd"/>
+      <w:r>
+        <w:t>. This method is overloaded to print message to output destination.</w:t>
       </w:r>
     </w:p>
     <w:p>

</xml_diff>